<commit_message>
Sent the final list to chris, lets touch base w/ Clint tomorrow or Wednesday?
</commit_message>
<xml_diff>
--- a/Comps Reading List/Statistical Mediation/Reading list with Chris.docx
+++ b/Comps Reading List/Statistical Mediation/Reading list with Chris.docx
@@ -324,6 +324,121 @@
           <w:rFonts w:asciiTheme="minorHAnsi" w:hAnsiTheme="minorHAnsi" w:cstheme="minorHAnsi"/>
         </w:rPr>
         <w:t>(3), 879–891. https://doi.org/10.3758/BRM.40.3.879</w:t>
+      </w:r>
+    </w:p>
+    <w:p>
+      <w:pPr>
+        <w:pStyle w:val="NormalWeb"/>
+        <w:ind w:left="480" w:hanging="480"/>
+        <w:rPr>
+          <w:rFonts w:asciiTheme="minorHAnsi" w:hAnsiTheme="minorHAnsi" w:cstheme="minorHAnsi"/>
+        </w:rPr>
+      </w:pPr>
+      <w:r>
+        <w:rPr>
+          <w:rFonts w:asciiTheme="minorHAnsi" w:hAnsiTheme="minorHAnsi" w:cstheme="minorHAnsi"/>
+        </w:rPr>
+        <w:t xml:space="preserve">Imai, K., Keele, L., &amp; Yamamoto, T. (2010). Identification, inference and sensitivity analysis for causal mediation effects. </w:t>
+      </w:r>
+      <w:r>
+        <w:rPr>
+          <w:rFonts w:asciiTheme="minorHAnsi" w:hAnsiTheme="minorHAnsi" w:cstheme="minorHAnsi"/>
+          <w:i/>
+          <w:iCs/>
+        </w:rPr>
+        <w:t>Statistical Science</w:t>
+      </w:r>
+      <w:r>
+        <w:rPr>
+          <w:rFonts w:asciiTheme="minorHAnsi" w:hAnsiTheme="minorHAnsi" w:cstheme="minorHAnsi"/>
+        </w:rPr>
+        <w:t xml:space="preserve">, </w:t>
+      </w:r>
+      <w:r>
+        <w:rPr>
+          <w:rFonts w:asciiTheme="minorHAnsi" w:hAnsiTheme="minorHAnsi" w:cstheme="minorHAnsi"/>
+          <w:i/>
+          <w:iCs/>
+        </w:rPr>
+        <w:t>25</w:t>
+      </w:r>
+      <w:r>
+        <w:rPr>
+          <w:rFonts w:asciiTheme="minorHAnsi" w:hAnsiTheme="minorHAnsi" w:cstheme="minorHAnsi"/>
+        </w:rPr>
+        <w:t>(1), 51–71. https://doi.org/10.1214/10-STS321</w:t>
+      </w:r>
+    </w:p>
+    <w:p>
+      <w:pPr>
+        <w:pStyle w:val="NormalWeb"/>
+        <w:ind w:left="480" w:hanging="480"/>
+        <w:rPr>
+          <w:rFonts w:asciiTheme="minorHAnsi" w:hAnsiTheme="minorHAnsi" w:cstheme="minorHAnsi"/>
+        </w:rPr>
+      </w:pPr>
+      <w:r>
+        <w:rPr>
+          <w:rFonts w:asciiTheme="minorHAnsi" w:hAnsiTheme="minorHAnsi" w:cstheme="minorHAnsi"/>
+        </w:rPr>
+        <w:t xml:space="preserve">Tingley, D., Yamamoto, T., Hirose, K., Keele, L., &amp; Imai, K. (2014). Mediation: R package for causal mediation analysis. </w:t>
+      </w:r>
+      <w:r>
+        <w:rPr>
+          <w:rFonts w:asciiTheme="minorHAnsi" w:hAnsiTheme="minorHAnsi" w:cstheme="minorHAnsi"/>
+          <w:i/>
+          <w:iCs/>
+        </w:rPr>
+        <w:t>Journal of Statistical Software</w:t>
+      </w:r>
+      <w:r>
+        <w:rPr>
+          <w:rFonts w:asciiTheme="minorHAnsi" w:hAnsiTheme="minorHAnsi" w:cstheme="minorHAnsi"/>
+        </w:rPr>
+        <w:t xml:space="preserve">, </w:t>
+      </w:r>
+      <w:r>
+        <w:rPr>
+          <w:rFonts w:asciiTheme="minorHAnsi" w:hAnsiTheme="minorHAnsi" w:cstheme="minorHAnsi"/>
+          <w:i/>
+          <w:iCs/>
+        </w:rPr>
+        <w:t>59</w:t>
+      </w:r>
+      <w:r>
+        <w:rPr>
+          <w:rFonts w:asciiTheme="minorHAnsi" w:hAnsiTheme="minorHAnsi" w:cstheme="minorHAnsi"/>
+        </w:rPr>
+        <w:t>(5), 1–38. https://doi.org/10.18637/jss.v059.i05</w:t>
+      </w:r>
+    </w:p>
+    <w:p>
+      <w:pPr>
+        <w:pStyle w:val="NormalWeb"/>
+        <w:ind w:left="480" w:hanging="480"/>
+        <w:rPr>
+          <w:rFonts w:asciiTheme="minorHAnsi" w:hAnsiTheme="minorHAnsi" w:cstheme="minorHAnsi"/>
+        </w:rPr>
+      </w:pPr>
+      <w:r>
+        <w:rPr>
+          <w:rFonts w:asciiTheme="minorHAnsi" w:hAnsiTheme="minorHAnsi" w:cstheme="minorHAnsi"/>
+        </w:rPr>
+        <w:t xml:space="preserve">Strobl, C. (2010). Advances in Social Science Research Using R . In </w:t>
+      </w:r>
+      <w:r>
+        <w:rPr>
+          <w:rFonts w:asciiTheme="minorHAnsi" w:hAnsiTheme="minorHAnsi" w:cstheme="minorHAnsi"/>
+          <w:i/>
+          <w:iCs/>
+        </w:rPr>
+        <w:t>Journal of Statistical Software</w:t>
+      </w:r>
+      <w:r>
+        <w:rPr>
+          <w:rFonts w:asciiTheme="minorHAnsi" w:hAnsiTheme="minorHAnsi" w:cstheme="minorHAnsi"/>
+        </w:rPr>
+        <w:t xml:space="preserve"> (Vol. 34, Issue Book Review 2). https://doi.org/10.18637/jss.v034.b02</w:t>
       </w:r>
     </w:p>
     <w:p>

</xml_diff>